<commit_message>
Progress, gonna comment out chatbot and work backwards
</commit_message>
<xml_diff>
--- a/Code - Image processor/Chatbot + CNN/Conversation log.docx
+++ b/Code - Image processor/Chatbot + CNN/Conversation log.docx
@@ -34,13 +34,27 @@
           <w:b/>
           <w:color w:val="525252" w:themeColor="accent3" w:themeShade="80"/>
         </w:rPr>
-        <w:t>image component</w:t>
+        <w:t>image</w:t>
       </w:r>
       <w:r>
         <w:rPr>
           <w:b/>
           <w:color w:val="525252" w:themeColor="accent3" w:themeShade="80"/>
         </w:rPr>
+        <w:t xml:space="preserve"> classification</w:t>
+      </w:r>
+      <w:r>
+        <w:rPr>
+          <w:b/>
+          <w:color w:val="525252" w:themeColor="accent3" w:themeShade="80"/>
+        </w:rPr>
+        <w:t xml:space="preserve"> component</w:t>
+      </w:r>
+      <w:r>
+        <w:rPr>
+          <w:b/>
+          <w:color w:val="525252" w:themeColor="accent3" w:themeShade="80"/>
+        </w:rPr>
         <w:t xml:space="preserve"> log</w:t>
       </w:r>
       <w:r>
@@ -400,20 +414,26 @@
         <w:rPr>
           <w:color w:val="525252" w:themeColor="accent3" w:themeShade="80"/>
         </w:rPr>
-        <w:t>. Despite being a very rare breed, you can try and find these adorable pooches in local shelters or breed specific rescues, so remember to adopt! Don’t shop!</w:t>
-      </w:r>
-    </w:p>
-    <w:p>
-      <w:pPr>
-        <w:rPr>
-          <w:color w:val="525252" w:themeColor="accent3" w:themeShade="80"/>
-        </w:rPr>
-      </w:pPr>
+        <w:t xml:space="preserve">. Despite being a very rare breed, you can try and find </w:t>
+      </w:r>
       <w:r>
         <w:rPr>
           <w:color w:val="525252" w:themeColor="accent3" w:themeShade="80"/>
         </w:rPr>
         <w:lastRenderedPageBreak/>
+        <w:t>these adorable pooches in local shelters or breed specific rescues, so remember to adopt! Don’t shop!</w:t>
+      </w:r>
+    </w:p>
+    <w:p>
+      <w:pPr>
+        <w:rPr>
+          <w:color w:val="525252" w:themeColor="accent3" w:themeShade="80"/>
+        </w:rPr>
+      </w:pPr>
+      <w:r>
+        <w:rPr>
+          <w:color w:val="525252" w:themeColor="accent3" w:themeShade="80"/>
+        </w:rPr>
         <w:t xml:space="preserve">These reserved pups are very loyal to their pet parents and would fit great with families with children or larger households. They are a quiet breed but are very wary towards strangers or anyone </w:t>
       </w:r>
       <w:proofErr w:type="spellStart"/>
@@ -900,7 +920,6 @@
         <w:rPr>
           <w:color w:val="FF0000"/>
         </w:rPr>
-        <w:lastRenderedPageBreak/>
         <w:t xml:space="preserve">The conversation below demonstrates the </w:t>
       </w:r>
       <w:r>
@@ -1738,7 +1757,23 @@
           <w:b/>
           <w:color w:val="525252" w:themeColor="accent3" w:themeShade="80"/>
         </w:rPr>
-        <w:t xml:space="preserve">Image component </w:t>
+        <w:t>Image</w:t>
+      </w:r>
+      <w:r>
+        <w:rPr>
+          <w:b/>
+          <w:color w:val="525252" w:themeColor="accent3" w:themeShade="80"/>
+        </w:rPr>
+        <w:t xml:space="preserve"> classification</w:t>
+      </w:r>
+      <w:bookmarkStart w:id="0" w:name="_GoBack"/>
+      <w:bookmarkEnd w:id="0"/>
+      <w:r>
+        <w:rPr>
+          <w:b/>
+          <w:color w:val="525252" w:themeColor="accent3" w:themeShade="80"/>
+        </w:rPr>
+        <w:t xml:space="preserve"> component </w:t>
       </w:r>
     </w:p>
     <w:p>
@@ -1956,6 +1991,7 @@
         <w:rPr>
           <w:color w:val="FF0000"/>
         </w:rPr>
+        <w:lastRenderedPageBreak/>
         <w:t>*File chooser dialog opens*</w:t>
       </w:r>
     </w:p>
@@ -1970,7 +2006,6 @@
         <w:rPr>
           <w:noProof/>
         </w:rPr>
-        <w:lastRenderedPageBreak/>
         <w:drawing>
           <wp:inline distT="0" distB="0" distL="0" distR="0" wp14:anchorId="166A7D00" wp14:editId="350D51E4">
             <wp:extent cx="5731510" cy="3665220"/>
@@ -2178,8 +2213,6 @@
           <w:color w:val="525252" w:themeColor="accent3" w:themeShade="80"/>
         </w:rPr>
       </w:pPr>
-      <w:bookmarkStart w:id="0" w:name="_GoBack"/>
-      <w:bookmarkEnd w:id="0"/>
     </w:p>
     <w:sectPr>
       <w:pgSz w:w="11906" w:h="16838"/>

</xml_diff>